<commit_message>
updated , fixed issues
</commit_message>
<xml_diff>
--- a/docs/doc_1.docx
+++ b/docs/doc_1.docx
@@ -16,6 +16,133 @@
         <mc:AlternateContent>
           <mc:Choice Requires="wps">
             <w:drawing>
+              <wp:anchor distT="0" distB="0" distL="114300" distR="114300" simplePos="0" relativeHeight="251723776" behindDoc="0" locked="0" layoutInCell="1" allowOverlap="1" wp14:anchorId="1C6888A9" wp14:editId="011C630B">
+                <wp:simplePos x="0" y="0"/>
+                <wp:positionH relativeFrom="column">
+                  <wp:posOffset>3552825</wp:posOffset>
+                </wp:positionH>
+                <wp:positionV relativeFrom="paragraph">
+                  <wp:posOffset>4391025</wp:posOffset>
+                </wp:positionV>
+                <wp:extent cx="704850" cy="304800"/>
+                <wp:effectExtent l="0" t="0" r="0" b="0"/>
+                <wp:wrapNone/>
+                <wp:docPr id="1001" name="Text Box 1"/>
+                <wp:cNvGraphicFramePr/>
+                <a:graphic xmlns:a="http://schemas.openxmlformats.org/drawingml/2006/main">
+                  <a:graphicData uri="http://schemas.microsoft.com/office/word/2010/wordprocessingShape">
+                    <wps:wsp>
+                      <wps:cNvSpPr txBox="1"/>
+                      <wps:spPr>
+                        <a:xfrm>
+                          <a:off x="0" y="0"/>
+                          <a:ext cx="704850" cy="304800"/>
+                        </a:xfrm>
+                        <a:prstGeom prst="rect">
+                          <a:avLst/>
+                        </a:prstGeom>
+                        <a:noFill/>
+                        <a:ln>
+                          <a:noFill/>
+                        </a:ln>
+                      </wps:spPr>
+                      <wps:style>
+                        <a:lnRef idx="0">
+                          <a:scrgbClr r="0" g="0" b="0"/>
+                        </a:lnRef>
+                        <a:fillRef idx="0">
+                          <a:scrgbClr r="0" g="0" b="0"/>
+                        </a:fillRef>
+                        <a:effectRef idx="0">
+                          <a:scrgbClr r="0" g="0" b="0"/>
+                        </a:effectRef>
+                        <a:fontRef idx="minor">
+                          <a:schemeClr val="dk1"/>
+                        </a:fontRef>
+                      </wps:style>
+                      <wps:txbx>
+                        <w:txbxContent>
+                          <w:p>
+                            <w:pPr>
+                              <w:rPr>
+                                <w:rFonts w:ascii="Rabar_043" w:hAnsi="Rabar_043" w:cs="Rabar_043"/>
+                                <w:color w:val="000000" w:themeColor="text1"/>
+                                <w:sz w:val="21"/>
+                                <w:szCs w:val="21"/>
+                              </w:rPr>
+                            </w:pPr>
+                            <w:r>
+                              <w:rPr>
+                                <w:rFonts w:ascii="Rabar_043" w:hAnsi="Rabar_043" w:cs="Rabar_043"/>
+                                <w:color w:val="000000" w:themeColor="text1"/>
+                                <w:sz w:val="21"/>
+                                <w:szCs w:val="21"/>
+                              </w:rPr>
+                              <w:t xml:space="preserve">200.0</w:t>
+                            </w:r>
+                          </w:p>
+                        </w:txbxContent>
+                      </wps:txbx>
+                      <wps:bodyPr rot="0" spcFirstLastPara="0" vertOverflow="overflow" horzOverflow="overflow" vert="horz" wrap="square" lIns="91440" tIns="45720" rIns="91440" bIns="45720" numCol="1" spcCol="0" rtlCol="0" fromWordArt="0" anchor="t" anchorCtr="0" forceAA="0" compatLnSpc="1">
+                        <a:prstTxWarp prst="textNoShape">
+                          <a:avLst/>
+                        </a:prstTxWarp>
+                        <a:noAutofit/>
+                      </wps:bodyPr>
+                    </wps:wsp>
+                  </a:graphicData>
+                </a:graphic>
+                <wp14:sizeRelH relativeFrom="margin">
+                  <wp14:pctWidth>0</wp14:pctWidth>
+                </wp14:sizeRelH>
+                <wp14:sizeRelV relativeFrom="margin">
+                  <wp14:pctHeight>0</wp14:pctHeight>
+                </wp14:sizeRelV>
+              </wp:anchor>
+            </w:drawing>
+          </mc:Choice>
+          <mc:Fallback>
+            <w:pict>
+              <v:shapetype w14:anchorId="1C6888A9" id="_x0000_t202" coordsize="21600,21600" o:spt="202" path="m,l,21600r21600,l21600,xe">
+                <v:stroke joinstyle="miter"/>
+                <v:path gradientshapeok="t" o:connecttype="rect"/>
+              </v:shapetype>
+              <v:shape id="Text Box 1" o:spid="_x0000_s1026" type="#_x0000_t202" style="position:absolute;margin-left:279.75pt;margin-top:345.75pt;width:55.5pt;height:24pt;z-index:251723776;visibility:visible;mso-wrap-style:square;mso-width-percent:0;mso-height-percent:0;mso-wrap-distance-left:9pt;mso-wrap-distance-top:0;mso-wrap-distance-right:9pt;mso-wrap-distance-bottom:0;mso-position-horizontal:absolute;mso-position-horizontal-relative:text;mso-position-vertical:absolute;mso-position-vertical-relative:text;mso-width-percent:0;mso-height-percent:0;mso-width-relative:margin;mso-height-relative:margin;v-text-anchor:top" o:gfxdata="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" filled="f" stroked="f">
+                <v:textbox>
+                  <w:txbxContent>
+                    <w:p>
+                      <w:pPr>
+                        <w:rPr>
+                          <w:rFonts w:ascii="Rabar_043" w:hAnsi="Rabar_043" w:cs="Rabar_043"/>
+                          <w:color w:val="000000" w:themeColor="text1"/>
+                          <w:sz w:val="21"/>
+                          <w:szCs w:val="21"/>
+                        </w:rPr>
+                      </w:pPr>
+                      <w:r>
+                        <w:rPr>
+                          <w:rFonts w:ascii="Rabar_043" w:hAnsi="Rabar_043" w:cs="Rabar_043"/>
+                          <w:color w:val="000000" w:themeColor="text1"/>
+                          <w:sz w:val="21"/>
+                          <w:szCs w:val="21"/>
+                        </w:rPr>
+                        <w:t xml:space="preserve">200.0</w:t>
+                      </w:r>
+                    </w:p>
+                  </w:txbxContent>
+                </v:textbox>
+              </v:shape>
+            </w:pict>
+          </mc:Fallback>
+        </mc:AlternateContent>
+      </w:r>
+      <w:r>
+        <w:rPr>
+          <w:noProof/>
+        </w:rPr>
+        <mc:AlternateContent>
+          <mc:Choice Requires="wps">
+            <w:drawing>
               <wp:anchor distT="0" distB="0" distL="114300" distR="114300" simplePos="0" relativeHeight="251700224" behindDoc="0" locked="0" layoutInCell="1" allowOverlap="1" wp14:anchorId="07D9AB3D" wp14:editId="0EBE972F">
                 <wp:simplePos x="0" y="0"/>
                 <wp:positionH relativeFrom="column">
@@ -27,7 +154,7 @@
                 <wp:extent cx="962025" cy="282575"/>
                 <wp:effectExtent l="0" t="0" r="0" b="3175"/>
                 <wp:wrapNone/>
-                <wp:docPr id="1001" name="Text Box 30"/>
+                <wp:docPr id="1002" name="Text Box 30"/>
                 <wp:cNvGraphicFramePr/>
                 <a:graphic xmlns:a="http://schemas.openxmlformats.org/drawingml/2006/main">
                   <a:graphicData uri="http://schemas.microsoft.com/office/word/2010/wordprocessingShape">
@@ -163,7 +290,7 @@
                 <wp:extent cx="1085850" cy="283185"/>
                 <wp:effectExtent l="0" t="0" r="0" b="0"/>
                 <wp:wrapNone/>
-                <wp:docPr id="1002" name="Text Box 15"/>
+                <wp:docPr id="1003" name="Text Box 15"/>
                 <wp:cNvGraphicFramePr/>
                 <a:graphic xmlns:a="http://schemas.openxmlformats.org/drawingml/2006/main">
                   <a:graphicData uri="http://schemas.microsoft.com/office/word/2010/wordprocessingShape">
@@ -217,7 +344,7 @@
                                 <w:szCs w:val="21"/>
                                 <w:lang w:bidi="ku-Arab-IQ"/>
                               </w:rPr>
-                              <w:t xml:space="preserve">2023-01-02 00:00:00</w:t>
+                              <w:t xml:space="preserve">44/9/28</w:t>
                             </w:r>
                           </w:p>
                         </w:txbxContent>
@@ -265,7 +392,7 @@
                           <w:szCs w:val="21"/>
                           <w:lang w:bidi="ku-Arab-IQ"/>
                         </w:rPr>
-                        <w:t xml:space="preserve">2023-01-02 00:00:00</w:t>
+                        <w:t xml:space="preserve">44/9/28</w:t>
                       </w:r>
                     </w:p>
                   </w:txbxContent>
@@ -293,7 +420,7 @@
                 <wp:extent cx="626110" cy="351790"/>
                 <wp:effectExtent l="0" t="0" r="0" b="0"/>
                 <wp:wrapNone/>
-                <wp:docPr id="1003" name="Text Box 54"/>
+                <wp:docPr id="1004" name="Text Box 54"/>
                 <wp:cNvGraphicFramePr/>
                 <a:graphic xmlns:a="http://schemas.openxmlformats.org/drawingml/2006/main">
                   <a:graphicData uri="http://schemas.microsoft.com/office/word/2010/wordprocessingShape">
@@ -400,7 +527,7 @@
                 <wp:extent cx="970915" cy="334010"/>
                 <wp:effectExtent l="0" t="0" r="0" b="0"/>
                 <wp:wrapNone/>
-                <wp:docPr id="1004" name="Text Box 53"/>
+                <wp:docPr id="1005" name="Text Box 53"/>
                 <wp:cNvGraphicFramePr/>
                 <a:graphic xmlns:a="http://schemas.openxmlformats.org/drawingml/2006/main">
                   <a:graphicData uri="http://schemas.microsoft.com/office/word/2010/wordprocessingShape">
@@ -529,7 +656,7 @@
                 <wp:extent cx="861695" cy="351790"/>
                 <wp:effectExtent l="0" t="0" r="0" b="0"/>
                 <wp:wrapNone/>
-                <wp:docPr id="1005" name="Text Box 52"/>
+                <wp:docPr id="1006" name="Text Box 52"/>
                 <wp:cNvGraphicFramePr/>
                 <a:graphic xmlns:a="http://schemas.openxmlformats.org/drawingml/2006/main">
                   <a:graphicData uri="http://schemas.microsoft.com/office/word/2010/wordprocessingShape">
@@ -639,7 +766,7 @@
                 <wp:extent cx="934720" cy="351790"/>
                 <wp:effectExtent l="0" t="0" r="0" b="0"/>
                 <wp:wrapNone/>
-                <wp:docPr id="1006" name="Text Box 55"/>
+                <wp:docPr id="1007" name="Text Box 55"/>
                 <wp:cNvGraphicFramePr/>
                 <a:graphic xmlns:a="http://schemas.openxmlformats.org/drawingml/2006/main">
                   <a:graphicData uri="http://schemas.microsoft.com/office/word/2010/wordprocessingShape">
@@ -761,7 +888,7 @@
                 <wp:extent cx="1266190" cy="351790"/>
                 <wp:effectExtent l="0" t="0" r="0" b="0"/>
                 <wp:wrapNone/>
-                <wp:docPr id="1007" name="Text Box 56"/>
+                <wp:docPr id="1008" name="Text Box 56"/>
                 <wp:cNvGraphicFramePr/>
                 <a:graphic xmlns:a="http://schemas.openxmlformats.org/drawingml/2006/main">
                   <a:graphicData uri="http://schemas.microsoft.com/office/word/2010/wordprocessingShape">
@@ -887,7 +1014,7 @@
                 <wp:extent cx="626110" cy="351790"/>
                 <wp:effectExtent l="0" t="0" r="0" b="0"/>
                 <wp:wrapNone/>
-                <wp:docPr id="1008" name="Text Box 57"/>
+                <wp:docPr id="1009" name="Text Box 57"/>
                 <wp:cNvGraphicFramePr/>
                 <a:graphic xmlns:a="http://schemas.openxmlformats.org/drawingml/2006/main">
                   <a:graphicData uri="http://schemas.microsoft.com/office/word/2010/wordprocessingShape">
@@ -994,7 +1121,7 @@
                 <wp:extent cx="626110" cy="337820"/>
                 <wp:effectExtent l="0" t="0" r="0" b="0"/>
                 <wp:wrapNone/>
-                <wp:docPr id="1009" name="Text Box 60"/>
+                <wp:docPr id="1010" name="Text Box 60"/>
                 <wp:cNvGraphicFramePr/>
                 <a:graphic xmlns:a="http://schemas.openxmlformats.org/drawingml/2006/main">
                   <a:graphicData uri="http://schemas.microsoft.com/office/word/2010/wordprocessingShape">
@@ -1101,7 +1228,7 @@
                 <wp:extent cx="1061720" cy="337820"/>
                 <wp:effectExtent l="0" t="0" r="0" b="0"/>
                 <wp:wrapNone/>
-                <wp:docPr id="1010" name="Text Box 59"/>
+                <wp:docPr id="1011" name="Text Box 59"/>
                 <wp:cNvGraphicFramePr/>
                 <a:graphic xmlns:a="http://schemas.openxmlformats.org/drawingml/2006/main">
                   <a:graphicData uri="http://schemas.microsoft.com/office/word/2010/wordprocessingShape">
@@ -1211,7 +1338,7 @@
                 <wp:extent cx="936625" cy="337820"/>
                 <wp:effectExtent l="0" t="0" r="0" b="0"/>
                 <wp:wrapNone/>
-                <wp:docPr id="1011" name="Text Box 58"/>
+                <wp:docPr id="1012" name="Text Box 58"/>
                 <wp:cNvGraphicFramePr/>
                 <a:graphic xmlns:a="http://schemas.openxmlformats.org/drawingml/2006/main">
                   <a:graphicData uri="http://schemas.microsoft.com/office/word/2010/wordprocessingShape">
@@ -1333,7 +1460,7 @@
                 <wp:extent cx="914400" cy="292735"/>
                 <wp:effectExtent l="0" t="0" r="0" b="0"/>
                 <wp:wrapNone/>
-                <wp:docPr id="1012" name="Text Box 27"/>
+                <wp:docPr id="1013" name="Text Box 27"/>
                 <wp:cNvGraphicFramePr/>
                 <a:graphic xmlns:a="http://schemas.openxmlformats.org/drawingml/2006/main">
                   <a:graphicData uri="http://schemas.microsoft.com/office/word/2010/wordprocessingShape">
@@ -1470,7 +1597,7 @@
                 <wp:extent cx="1188085" cy="351790"/>
                 <wp:effectExtent l="0" t="0" r="0" b="0"/>
                 <wp:wrapNone/>
-                <wp:docPr id="1013" name="Text Box 28"/>
+                <wp:docPr id="1014" name="Text Box 28"/>
                 <wp:cNvGraphicFramePr/>
                 <a:graphic xmlns:a="http://schemas.openxmlformats.org/drawingml/2006/main">
                   <a:graphicData uri="http://schemas.microsoft.com/office/word/2010/wordprocessingShape">
@@ -1580,7 +1707,7 @@
                 <wp:extent cx="626110" cy="351790"/>
                 <wp:effectExtent l="0" t="0" r="0" b="0"/>
                 <wp:wrapNone/>
-                <wp:docPr id="1014" name="Text Box 51"/>
+                <wp:docPr id="1015" name="Text Box 51"/>
                 <wp:cNvGraphicFramePr/>
                 <a:graphic xmlns:a="http://schemas.openxmlformats.org/drawingml/2006/main">
                   <a:graphicData uri="http://schemas.microsoft.com/office/word/2010/wordprocessingShape">
@@ -1676,7 +1803,7 @@
         <mc:AlternateContent>
           <mc:Choice Requires="wps">
             <w:drawing>
-              <wp:anchor distT="0" distB="0" distL="114300" distR="114300" simplePos="0" relativeHeight="251695104" behindDoc="0" locked="0" layoutInCell="1" allowOverlap="1" wp14:anchorId="5600C36E" wp14:editId="7E9BDB40">
+              <wp:anchor distT="0" distB="0" distL="114300" distR="114300" simplePos="0" relativeHeight="251695104" behindDoc="0" locked="0" layoutInCell="1" allowOverlap="1" wp14:anchorId="5600C36E" wp14:editId="20F47C7C">
                 <wp:simplePos x="0" y="0"/>
                 <wp:positionH relativeFrom="column">
                   <wp:posOffset>4804784</wp:posOffset>
@@ -1687,7 +1814,7 @@
                 <wp:extent cx="1015887" cy="282575"/>
                 <wp:effectExtent l="0" t="0" r="0" b="0"/>
                 <wp:wrapNone/>
-                <wp:docPr id="1015" name="Text Box 13"/>
+                <wp:docPr id="1016" name="Text Box 13"/>
                 <wp:cNvGraphicFramePr/>
                 <a:graphic xmlns:a="http://schemas.openxmlformats.org/drawingml/2006/main">
                   <a:graphicData uri="http://schemas.microsoft.com/office/word/2010/wordprocessingShape">
@@ -1761,7 +1888,7 @@
           </mc:Choice>
           <mc:Fallback>
             <w:pict>
-              <v:shape w14:anchorId="5600C36E" id="Text Box 13" o:spid="_x0000_s1039" type="#_x0000_t202" style="position:absolute;margin-left:378.35pt;margin-top:344pt;width:80pt;height:22.25pt;z-index:251695104;visibility:visible;mso-wrap-style:square;mso-width-percent:0;mso-wrap-distance-left:9pt;mso-wrap-distance-top:0;mso-wrap-distance-right:9pt;mso-wrap-distance-bottom:0;mso-position-horizontal:absolute;mso-position-horizontal-relative:text;mso-position-vertical:absolute;mso-position-vertical-relative:text;mso-width-percent:0;mso-width-relative:margin;v-text-anchor:top" o:gfxdata="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" filled="f" stroked="f">
+              <v:shape w14:anchorId="5600C36E" id="Text Box 13" o:spid="_x0000_s1041" type="#_x0000_t202" style="position:absolute;margin-left:378.35pt;margin-top:344pt;width:80pt;height:22.25pt;z-index:251695104;visibility:visible;mso-wrap-style:square;mso-width-percent:0;mso-wrap-distance-left:9pt;mso-wrap-distance-top:0;mso-wrap-distance-right:9pt;mso-wrap-distance-bottom:0;mso-position-horizontal:absolute;mso-position-horizontal-relative:text;mso-position-vertical:absolute;mso-position-vertical-relative:text;mso-width-percent:0;mso-width-relative:margin;v-text-anchor:top" o:gfxdata="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" filled="f" stroked="f">
                 <v:textbox>
                   <w:txbxContent>
                     <w:p>
@@ -1782,126 +1909,6 @@
                           <w:szCs w:val="21"/>
                         </w:rPr>
                         <w:t xml:space="preserve">gulan</w:t>
-                      </w:r>
-                    </w:p>
-                  </w:txbxContent>
-                </v:textbox>
-              </v:shape>
-            </w:pict>
-          </mc:Fallback>
-        </mc:AlternateContent>
-      </w:r>
-      <w:r>
-        <w:rPr>
-          <w:noProof/>
-        </w:rPr>
-        <mc:AlternateContent>
-          <mc:Choice Requires="wps">
-            <w:drawing>
-              <wp:anchor distT="0" distB="0" distL="114300" distR="114300" simplePos="0" relativeHeight="251723776" behindDoc="0" locked="0" layoutInCell="1" allowOverlap="1" wp14:anchorId="1C6888A9" wp14:editId="39BC389B">
-                <wp:simplePos x="0" y="0"/>
-                <wp:positionH relativeFrom="column">
-                  <wp:posOffset>3550024</wp:posOffset>
-                </wp:positionH>
-                <wp:positionV relativeFrom="paragraph">
-                  <wp:posOffset>4386729</wp:posOffset>
-                </wp:positionV>
-                <wp:extent cx="1255058" cy="282575"/>
-                <wp:effectExtent l="0" t="0" r="0" b="0"/>
-                <wp:wrapNone/>
-                <wp:docPr id="1016" name="Text Box 1"/>
-                <wp:cNvGraphicFramePr/>
-                <a:graphic xmlns:a="http://schemas.openxmlformats.org/drawingml/2006/main">
-                  <a:graphicData uri="http://schemas.microsoft.com/office/word/2010/wordprocessingShape">
-                    <wps:wsp>
-                      <wps:cNvSpPr txBox="1"/>
-                      <wps:spPr>
-                        <a:xfrm>
-                          <a:off x="0" y="0"/>
-                          <a:ext cx="1255058" cy="282575"/>
-                        </a:xfrm>
-                        <a:prstGeom prst="rect">
-                          <a:avLst/>
-                        </a:prstGeom>
-                        <a:noFill/>
-                        <a:ln>
-                          <a:noFill/>
-                        </a:ln>
-                      </wps:spPr>
-                      <wps:style>
-                        <a:lnRef idx="0">
-                          <a:scrgbClr r="0" g="0" b="0"/>
-                        </a:lnRef>
-                        <a:fillRef idx="0">
-                          <a:scrgbClr r="0" g="0" b="0"/>
-                        </a:fillRef>
-                        <a:effectRef idx="0">
-                          <a:scrgbClr r="0" g="0" b="0"/>
-                        </a:effectRef>
-                        <a:fontRef idx="minor">
-                          <a:schemeClr val="dk1"/>
-                        </a:fontRef>
-                      </wps:style>
-                      <wps:txbx>
-                        <w:txbxContent>
-                          <w:p>
-                            <w:pPr>
-                              <w:rPr>
-                                <w:rFonts w:ascii="Rabar_043" w:hAnsi="Rabar_043" w:cs="Rabar_043"/>
-                                <w:color w:val="000000" w:themeColor="text1"/>
-                                <w:sz w:val="21"/>
-                                <w:szCs w:val="21"/>
-                              </w:rPr>
-                            </w:pPr>
-                            <w:r>
-                              <w:rPr>
-                                <w:rFonts w:ascii="Rabar_043" w:hAnsi="Rabar_043" w:cs="Rabar_043"/>
-                                <w:color w:val="000000" w:themeColor="text1"/>
-                                <w:sz w:val="21"/>
-                                <w:szCs w:val="21"/>
-                              </w:rPr>
-                              <w:t xml:space="preserve">200.0}}</w:t>
-                            </w:r>
-                          </w:p>
-                        </w:txbxContent>
-                      </wps:txbx>
-                      <wps:bodyPr rot="0" spcFirstLastPara="0" vertOverflow="overflow" horzOverflow="overflow" vert="horz" wrap="square" lIns="91440" tIns="45720" rIns="91440" bIns="45720" numCol="1" spcCol="0" rtlCol="0" fromWordArt="0" anchor="t" anchorCtr="0" forceAA="0" compatLnSpc="1">
-                        <a:prstTxWarp prst="textNoShape">
-                          <a:avLst/>
-                        </a:prstTxWarp>
-                        <a:noAutofit/>
-                      </wps:bodyPr>
-                    </wps:wsp>
-                  </a:graphicData>
-                </a:graphic>
-                <wp14:sizeRelH relativeFrom="margin">
-                  <wp14:pctWidth>0</wp14:pctWidth>
-                </wp14:sizeRelH>
-              </wp:anchor>
-            </w:drawing>
-          </mc:Choice>
-          <mc:Fallback>
-            <w:pict>
-              <v:shape w14:anchorId="1C6888A9" id="Text Box 1" o:spid="_x0000_s1041" type="#_x0000_t202" style="position:absolute;margin-left:279.55pt;margin-top:345.4pt;width:98.8pt;height:22.25pt;z-index:251723776;visibility:visible;mso-wrap-style:square;mso-width-percent:0;mso-wrap-distance-left:9pt;mso-wrap-distance-top:0;mso-wrap-distance-right:9pt;mso-wrap-distance-bottom:0;mso-position-horizontal:absolute;mso-position-horizontal-relative:text;mso-position-vertical:absolute;mso-position-vertical-relative:text;mso-width-percent:0;mso-width-relative:margin;v-text-anchor:top" o:gfxdata="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" filled="f" stroked="f">
-                <v:textbox>
-                  <w:txbxContent>
-                    <w:p>
-                      <w:pPr>
-                        <w:rPr>
-                          <w:rFonts w:ascii="Rabar_043" w:hAnsi="Rabar_043" w:cs="Rabar_043"/>
-                          <w:color w:val="000000" w:themeColor="text1"/>
-                          <w:sz w:val="21"/>
-                          <w:szCs w:val="21"/>
-                        </w:rPr>
-                      </w:pPr>
-                      <w:r>
-                        <w:rPr>
-                          <w:rFonts w:ascii="Rabar_043" w:hAnsi="Rabar_043" w:cs="Rabar_043"/>
-                          <w:color w:val="000000" w:themeColor="text1"/>
-                          <w:sz w:val="21"/>
-                          <w:szCs w:val="21"/>
-                        </w:rPr>
-                        <w:t xml:space="preserve">200.0}}</w:t>
                       </w:r>
                     </w:p>
                   </w:txbxContent>
@@ -2088,7 +2095,7 @@
                                 <w:sz w:val="21"/>
                                 <w:szCs w:val="21"/>
                               </w:rPr>
-                              <w:t xml:space="preserve">asnam</w:t>
+                              <w:t xml:space="preserve">xak</w:t>
                             </w:r>
                           </w:p>
                           <w:p>
@@ -2141,7 +2148,7 @@
                           <w:sz w:val="21"/>
                           <w:szCs w:val="21"/>
                         </w:rPr>
-                        <w:t xml:space="preserve">asnam</w:t>
+                        <w:t xml:space="preserve">xak</w:t>
                       </w:r>
                     </w:p>
                     <w:p>

</xml_diff>